<commit_message>
[releng] E-BookStore - Fix Cinematic M2Doc template and regenerate the M2Doc documents
</commit_message>
<xml_diff>
--- a/samples/plugins/org.obeonetwork.is.samples/contents/E-BookStore/documentation/doc-src/E-BookStore_Cinematic_template.docx
+++ b/samples/plugins/org.obeonetwork.is.samples/contents/E-BookStore/documentation/doc-src/E-BookStore_Cinematic_template.docx
@@ -14,9 +14,6 @@
           <w:lang w:val="fr-FR"/>
         </w:rPr>
       </w:pPr>
-      <w:r>
-        <w:t/>
-      </w:r>
     </w:p>
     <w:p>
       <w:pPr>
@@ -30,9 +27,6 @@
           <w:lang w:val="fr-FR"/>
         </w:rPr>
       </w:pPr>
-      <w:r>
-        <w:t/>
-      </w:r>
     </w:p>
     <w:p>
       <w:pPr>
@@ -46,9 +40,6 @@
           <w:lang w:val="fr-FR"/>
         </w:rPr>
       </w:pPr>
-      <w:r>
-        <w:t/>
-      </w:r>
     </w:p>
     <w:p>
       <w:pPr>
@@ -62,9 +53,6 @@
           <w:lang w:val="fr-FR"/>
         </w:rPr>
       </w:pPr>
-      <w:r>
-        <w:t/>
-      </w:r>
     </w:p>
     <w:p>
       <w:pPr>
@@ -160,9 +148,6 @@
           <w:szCs w:val="20"/>
         </w:rPr>
       </w:pPr>
-      <w:r>
-        <w:t/>
-      </w:r>
     </w:p>
     <w:p>
       <w:pPr>
@@ -173,9 +158,6 @@
           <w:szCs w:val="20"/>
         </w:rPr>
       </w:pPr>
-      <w:r>
-        <w:t/>
-      </w:r>
     </w:p>
     <w:p>
       <w:pPr>
@@ -186,9 +168,6 @@
           <w:szCs w:val="20"/>
         </w:rPr>
       </w:pPr>
-      <w:r>
-        <w:t/>
-      </w:r>
     </w:p>
     <w:p>
       <w:pPr>
@@ -252,9 +231,6 @@
           <w:lang w:eastAsia="fr-FR"/>
         </w:rPr>
       </w:pPr>
-      <w:r>
-        <w:t/>
-      </w:r>
     </w:p>
     <w:p>
       <w:pPr>
@@ -278,9 +254,6 @@
           <w:szCs w:val="20"/>
         </w:rPr>
       </w:pPr>
-      <w:r>
-        <w:t/>
-      </w:r>
     </w:p>
     <w:p>
       <w:pPr>
@@ -291,9 +264,6 @@
           <w:szCs w:val="20"/>
         </w:rPr>
       </w:pPr>
-      <w:r>
-        <w:t/>
-      </w:r>
     </w:p>
     <w:p>
       <w:pPr>
@@ -304,9 +274,6 @@
           <w:szCs w:val="20"/>
         </w:rPr>
       </w:pPr>
-      <w:r>
-        <w:t/>
-      </w:r>
     </w:p>
     <w:p>
       <w:r>
@@ -474,44 +441,28 @@
             <w:tcW w:w="2410" w:type="dxa"/>
             <w:vAlign w:val="center"/>
           </w:tcPr>
-          <w:p>
-            <w:r>
-              <w:t/>
-            </w:r>
-          </w:p>
+          <w:p/>
         </w:tc>
         <w:tc>
           <w:tcPr>
             <w:tcW w:w="2977" w:type="dxa"/>
             <w:vAlign w:val="center"/>
           </w:tcPr>
-          <w:p>
-            <w:r>
-              <w:t/>
-            </w:r>
-          </w:p>
+          <w:p/>
         </w:tc>
         <w:tc>
           <w:tcPr>
             <w:tcW w:w="1185" w:type="dxa"/>
             <w:vAlign w:val="center"/>
           </w:tcPr>
-          <w:p>
-            <w:r>
-              <w:t/>
-            </w:r>
-          </w:p>
+          <w:p/>
         </w:tc>
         <w:tc>
           <w:tcPr>
             <w:tcW w:w="1791" w:type="dxa"/>
             <w:vAlign w:val="center"/>
           </w:tcPr>
-          <w:p>
-            <w:r>
-              <w:t/>
-            </w:r>
-          </w:p>
+          <w:p/>
         </w:tc>
       </w:tr>
       <w:tr>
@@ -535,44 +486,28 @@
             <w:tcW w:w="2410" w:type="dxa"/>
             <w:vAlign w:val="center"/>
           </w:tcPr>
-          <w:p>
-            <w:r>
-              <w:t/>
-            </w:r>
-          </w:p>
+          <w:p/>
         </w:tc>
         <w:tc>
           <w:tcPr>
             <w:tcW w:w="2977" w:type="dxa"/>
             <w:vAlign w:val="center"/>
           </w:tcPr>
-          <w:p>
-            <w:r>
-              <w:t/>
-            </w:r>
-          </w:p>
+          <w:p/>
         </w:tc>
         <w:tc>
           <w:tcPr>
             <w:tcW w:w="1185" w:type="dxa"/>
             <w:vAlign w:val="center"/>
           </w:tcPr>
-          <w:p>
-            <w:r>
-              <w:t/>
-            </w:r>
-          </w:p>
+          <w:p/>
         </w:tc>
         <w:tc>
           <w:tcPr>
             <w:tcW w:w="1791" w:type="dxa"/>
             <w:vAlign w:val="center"/>
           </w:tcPr>
-          <w:p>
-            <w:r>
-              <w:t/>
-            </w:r>
-          </w:p>
+          <w:p/>
         </w:tc>
       </w:tr>
       <w:tr>
@@ -596,44 +531,28 @@
             <w:tcW w:w="2410" w:type="dxa"/>
             <w:vAlign w:val="center"/>
           </w:tcPr>
-          <w:p>
-            <w:r>
-              <w:t/>
-            </w:r>
-          </w:p>
+          <w:p/>
         </w:tc>
         <w:tc>
           <w:tcPr>
             <w:tcW w:w="2977" w:type="dxa"/>
             <w:vAlign w:val="center"/>
           </w:tcPr>
-          <w:p>
-            <w:r>
-              <w:t/>
-            </w:r>
-          </w:p>
+          <w:p/>
         </w:tc>
         <w:tc>
           <w:tcPr>
             <w:tcW w:w="1185" w:type="dxa"/>
             <w:vAlign w:val="center"/>
           </w:tcPr>
-          <w:p>
-            <w:r>
-              <w:t/>
-            </w:r>
-          </w:p>
+          <w:p/>
         </w:tc>
         <w:tc>
           <w:tcPr>
             <w:tcW w:w="1791" w:type="dxa"/>
             <w:vAlign w:val="center"/>
           </w:tcPr>
-          <w:p>
-            <w:r>
-              <w:t/>
-            </w:r>
-          </w:p>
+          <w:p/>
         </w:tc>
       </w:tr>
       <w:tr>
@@ -657,72 +576,40 @@
             <w:tcW w:w="2410" w:type="dxa"/>
             <w:vAlign w:val="center"/>
           </w:tcPr>
-          <w:p>
-            <w:r>
-              <w:t/>
-            </w:r>
-          </w:p>
+          <w:p/>
         </w:tc>
         <w:tc>
           <w:tcPr>
             <w:tcW w:w="2977" w:type="dxa"/>
             <w:vAlign w:val="center"/>
           </w:tcPr>
-          <w:p>
-            <w:r>
-              <w:t/>
-            </w:r>
-          </w:p>
+          <w:p/>
         </w:tc>
         <w:tc>
           <w:tcPr>
             <w:tcW w:w="1185" w:type="dxa"/>
             <w:vAlign w:val="center"/>
           </w:tcPr>
-          <w:p>
-            <w:r>
-              <w:t/>
-            </w:r>
-          </w:p>
+          <w:p/>
         </w:tc>
         <w:tc>
           <w:tcPr>
             <w:tcW w:w="1791" w:type="dxa"/>
             <w:vAlign w:val="center"/>
           </w:tcPr>
-          <w:p>
-            <w:r>
-              <w:t/>
-            </w:r>
-          </w:p>
+          <w:p/>
         </w:tc>
       </w:tr>
     </w:tbl>
-    <w:p>
-      <w:r>
-        <w:t/>
-      </w:r>
-    </w:p>
-    <w:p>
-      <w:r>
-        <w:t/>
-      </w:r>
-    </w:p>
-    <w:p>
-      <w:r>
-        <w:t/>
-      </w:r>
-    </w:p>
+    <w:p/>
+    <w:p/>
+    <w:p/>
     <w:p>
       <w:r>
         <w:t>Historique des versions du document</w:t>
       </w:r>
     </w:p>
-    <w:p>
-      <w:r>
-        <w:t/>
-      </w:r>
-    </w:p>
+    <w:p/>
     <w:tbl>
       <w:tblPr>
         <w:tblW w:w="9072" w:type="dxa"/>
@@ -849,41 +736,25 @@
           <w:tcPr>
             <w:tcW w:w="1134" w:type="dxa"/>
           </w:tcPr>
-          <w:p>
-            <w:r>
-              <w:t/>
-            </w:r>
-          </w:p>
+          <w:p/>
         </w:tc>
         <w:tc>
           <w:tcPr>
             <w:tcW w:w="1418" w:type="dxa"/>
           </w:tcPr>
-          <w:p>
-            <w:r>
-              <w:t/>
-            </w:r>
-          </w:p>
+          <w:p/>
         </w:tc>
         <w:tc>
           <w:tcPr>
             <w:tcW w:w="3969" w:type="dxa"/>
           </w:tcPr>
-          <w:p>
-            <w:r>
-              <w:t/>
-            </w:r>
-          </w:p>
+          <w:p/>
         </w:tc>
         <w:tc>
           <w:tcPr>
             <w:tcW w:w="2551" w:type="dxa"/>
           </w:tcPr>
-          <w:p>
-            <w:r>
-              <w:t/>
-            </w:r>
-          </w:p>
+          <w:p/>
         </w:tc>
       </w:tr>
       <w:tr>
@@ -891,41 +762,25 @@
           <w:tcPr>
             <w:tcW w:w="1134" w:type="dxa"/>
           </w:tcPr>
-          <w:p>
-            <w:r>
-              <w:t/>
-            </w:r>
-          </w:p>
+          <w:p/>
         </w:tc>
         <w:tc>
           <w:tcPr>
             <w:tcW w:w="1418" w:type="dxa"/>
           </w:tcPr>
-          <w:p>
-            <w:r>
-              <w:t/>
-            </w:r>
-          </w:p>
+          <w:p/>
         </w:tc>
         <w:tc>
           <w:tcPr>
             <w:tcW w:w="3969" w:type="dxa"/>
           </w:tcPr>
-          <w:p>
-            <w:r>
-              <w:t/>
-            </w:r>
-          </w:p>
+          <w:p/>
         </w:tc>
         <w:tc>
           <w:tcPr>
             <w:tcW w:w="2551" w:type="dxa"/>
           </w:tcPr>
-          <w:p>
-            <w:r>
-              <w:t/>
-            </w:r>
-          </w:p>
+          <w:p/>
         </w:tc>
       </w:tr>
       <w:tr>
@@ -933,41 +788,25 @@
           <w:tcPr>
             <w:tcW w:w="1134" w:type="dxa"/>
           </w:tcPr>
-          <w:p>
-            <w:r>
-              <w:t/>
-            </w:r>
-          </w:p>
+          <w:p/>
         </w:tc>
         <w:tc>
           <w:tcPr>
             <w:tcW w:w="1418" w:type="dxa"/>
           </w:tcPr>
-          <w:p>
-            <w:r>
-              <w:t/>
-            </w:r>
-          </w:p>
+          <w:p/>
         </w:tc>
         <w:tc>
           <w:tcPr>
             <w:tcW w:w="3969" w:type="dxa"/>
           </w:tcPr>
-          <w:p>
-            <w:r>
-              <w:t/>
-            </w:r>
-          </w:p>
+          <w:p/>
         </w:tc>
         <w:tc>
           <w:tcPr>
             <w:tcW w:w="2551" w:type="dxa"/>
           </w:tcPr>
-          <w:p>
-            <w:r>
-              <w:t/>
-            </w:r>
-          </w:p>
+          <w:p/>
         </w:tc>
       </w:tr>
     </w:tbl>
@@ -2044,9 +1883,6 @@
       <w:pPr>
         <w:pStyle w:val="BodyText"/>
       </w:pPr>
-      <w:r>
-        <w:t/>
-      </w:r>
     </w:p>
     <w:p>
       <w:pPr>
@@ -2138,11 +1974,7 @@
         </w:tc>
       </w:tr>
     </w:tbl>
-    <w:p>
-      <w:r>
-        <w:t/>
-      </w:r>
-    </w:p>
+    <w:p/>
     <w:tbl>
       <w:tblPr>
         <w:tblStyle w:val="Grilledutableau"/>
@@ -2461,11 +2293,7 @@
         </w:tc>
       </w:tr>
     </w:tbl>
-    <w:p>
-      <w:r>
-        <w:t/>
-      </w:r>
-    </w:p>
+    <w:p/>
     <w:p>
       <w:pPr>
         <w:pStyle w:val="Titre4"/>
@@ -2797,11 +2625,7 @@
           <w:tcPr>
             <w:tcW w:w="5598" w:type="dxa"/>
           </w:tcPr>
-          <w:p>
-            <w:r>
-              <w:t/>
-            </w:r>
-          </w:p>
+          <w:p/>
         </w:tc>
       </w:tr>
       <w:tr>
@@ -3292,11 +3116,7 @@
           <w:tcPr>
             <w:tcW w:w="4606" w:type="dxa"/>
           </w:tcPr>
-          <w:p>
-            <w:r>
-              <w:t/>
-            </w:r>
-          </w:p>
+          <w:p/>
         </w:tc>
       </w:tr>
       <w:tr>
@@ -3404,11 +3224,7 @@
         </w:tc>
       </w:tr>
     </w:tbl>
-    <w:p>
-      <w:r>
-        <w:t/>
-      </w:r>
-    </w:p>
+    <w:p/>
     <w:p>
       <w:r>
         <w:fldChar w:fldCharType="begin"/>
@@ -4061,11 +3877,7 @@
         </w:tc>
       </w:tr>
     </w:tbl>
-    <w:p>
-      <w:r>
-        <w:t/>
-      </w:r>
-    </w:p>
+    <w:p/>
     <w:p>
       <w:pPr>
         <w:pStyle w:val="Titre4"/>
@@ -4717,11 +4529,7 @@
           <w:tcPr>
             <w:tcW w:w="5598" w:type="dxa"/>
           </w:tcPr>
-          <w:p>
-            <w:r>
-              <w:t/>
-            </w:r>
-          </w:p>
+          <w:p/>
         </w:tc>
       </w:tr>
       <w:tr>
@@ -5178,11 +4986,7 @@
           <w:tcPr>
             <w:tcW w:w="4606" w:type="dxa"/>
           </w:tcPr>
-          <w:p>
-            <w:r>
-              <w:t/>
-            </w:r>
-          </w:p>
+          <w:p/>
         </w:tc>
       </w:tr>
       <w:tr>
@@ -5290,11 +5094,7 @@
         </w:tc>
       </w:tr>
     </w:tbl>
-    <w:p>
-      <w:r>
-        <w:t/>
-      </w:r>
-    </w:p>
+    <w:p/>
     <w:p>
       <w:r>
         <w:fldChar w:fldCharType="begin"/>
@@ -5854,21 +5654,9 @@
         <w:fldChar w:fldCharType="end"/>
       </w:r>
     </w:p>
-    <w:p>
-      <w:r>
-        <w:t/>
-      </w:r>
-    </w:p>
-    <w:p>
-      <w:r>
-        <w:t/>
-      </w:r>
-    </w:p>
-    <w:p>
-      <w:r>
-        <w:t/>
-      </w:r>
-    </w:p>
+    <w:p/>
+    <w:p/>
+    <w:p/>
     <w:p>
       <w:pPr>
         <w:pStyle w:val="Titre1"/>
@@ -6232,7 +6020,13 @@
         <w:fldChar w:fldCharType="begin"/>
       </w:r>
       <w:r>
-        <w:instrText xml:space="preserve"> m:rep.asImage().setConserveRatio(true).setWidth(</w:instrText>
+        <w:instrText xml:space="preserve"> m:rep</w:instrText>
+      </w:r>
+      <w:r>
+        <w:instrText>.oclAsType(viewpoint::DRepresentation)</w:instrText>
+      </w:r>
+      <w:r>
+        <w:instrText>.asImage().setConserveRatio(true).setWidth(</w:instrText>
       </w:r>
       <w:r>
         <w:instrText>400</w:instrText>
@@ -7083,11 +6877,7 @@
         </w:tc>
       </w:tr>
     </w:tbl>
-    <w:p>
-      <w:r>
-        <w:t/>
-      </w:r>
-    </w:p>
+    <w:p/>
     <w:p>
       <w:r>
         <w:fldChar w:fldCharType="begin"/>
@@ -7497,11 +7287,7 @@
         </w:tc>
       </w:tr>
     </w:tbl>
-    <w:p>
-      <w:r>
-        <w:t/>
-      </w:r>
-    </w:p>
+    <w:p/>
     <w:p>
       <w:r>
         <w:fldChar w:fldCharType="begin"/>
@@ -8722,11 +8508,7 @@
         </w:tc>
       </w:tr>
     </w:tbl>
-    <w:p>
-      <w:r>
-        <w:t/>
-      </w:r>
-    </w:p>
+    <w:p/>
     <w:p>
       <w:r>
         <w:fldChar w:fldCharType="begin"/>
@@ -9142,11 +8924,7 @@
         </w:tc>
       </w:tr>
     </w:tbl>
-    <w:p>
-      <w:r>
-        <w:t/>
-      </w:r>
-    </w:p>
+    <w:p/>
     <w:p>
       <w:r>
         <w:fldChar w:fldCharType="begin"/>
@@ -9213,11 +8991,7 @@
         <w:fldChar w:fldCharType="end"/>
       </w:r>
     </w:p>
-    <w:p>
-      <w:r>
-        <w:t/>
-      </w:r>
-    </w:p>
+    <w:p/>
     <w:p>
       <w:pPr>
         <w:pStyle w:val="Titre1"/>
@@ -9357,11 +9131,7 @@
         <w:fldChar w:fldCharType="end"/>
       </w:r>
     </w:p>
-    <w:p>
-      <w:r>
-        <w:t/>
-      </w:r>
-    </w:p>
+    <w:p/>
     <w:p>
       <w:r>
         <w:fldChar w:fldCharType="begin"/>
@@ -10191,11 +9961,7 @@
         <w:fldChar w:fldCharType="end"/>
       </w:r>
     </w:p>
-    <w:p>
-      <w:r>
-        <w:t/>
-      </w:r>
-    </w:p>
+    <w:p/>
     <w:sectPr>
       <w:footerReference w:type="default" r:id="rId8"/>
       <w:pgSz w:w="11906" w:h="16838"/>
@@ -10215,14 +9981,14 @@
 
 <file path=word/endnotes.xml><?xml version="1.0" encoding="utf-8"?>
 <w:endnotes xmlns:ve="http://schemas.openxmlformats.org/markup-compatibility/2006" xmlns:o="urn:schemas-microsoft-com:office:office" xmlns:r="http://schemas.openxmlformats.org/officeDocument/2006/relationships" xmlns:m="http://schemas.openxmlformats.org/officeDocument/2006/math" xmlns:v="urn:schemas-microsoft-com:vml" xmlns:wp="http://schemas.openxmlformats.org/drawingml/2006/wordprocessingDrawing" xmlns:w10="urn:schemas-microsoft-com:office:word" xmlns:w="http://schemas.openxmlformats.org/wordprocessingml/2006/main" xmlns:wne="http://schemas.microsoft.com/office/word/2006/wordml">
-  <w:endnote w:type="separator" w:id="-1">
+  <w:endnote w:type="separator" w:id="0">
     <w:p>
       <w:r>
         <w:separator/>
       </w:r>
     </w:p>
   </w:endnote>
-  <w:endnote w:type="continuationSeparator" w:id="0">
+  <w:endnote w:type="continuationSeparator" w:id="1">
     <w:p>
       <w:r>
         <w:continuationSeparator/>
@@ -10281,30 +10047,26 @@
       <w:rPr>
         <w:noProof/>
       </w:rPr>
-      <w:t>5</w:t>
+      <w:t>9</w:t>
     </w:r>
     <w:r>
       <w:fldChar w:fldCharType="end"/>
     </w:r>
   </w:p>
-  <w:p>
-    <w:r>
-      <w:t/>
-    </w:r>
-  </w:p>
+  <w:p/>
 </w:ftr>
 </file>
 
 <file path=word/footnotes.xml><?xml version="1.0" encoding="utf-8"?>
 <w:footnotes xmlns:ve="http://schemas.openxmlformats.org/markup-compatibility/2006" xmlns:o="urn:schemas-microsoft-com:office:office" xmlns:r="http://schemas.openxmlformats.org/officeDocument/2006/relationships" xmlns:m="http://schemas.openxmlformats.org/officeDocument/2006/math" xmlns:v="urn:schemas-microsoft-com:vml" xmlns:wp="http://schemas.openxmlformats.org/drawingml/2006/wordprocessingDrawing" xmlns:w10="urn:schemas-microsoft-com:office:word" xmlns:w="http://schemas.openxmlformats.org/wordprocessingml/2006/main" xmlns:wne="http://schemas.microsoft.com/office/word/2006/wordml">
-  <w:footnote w:type="separator" w:id="-1">
+  <w:footnote w:type="separator" w:id="0">
     <w:p>
       <w:r>
         <w:separator/>
       </w:r>
     </w:p>
   </w:footnote>
-  <w:footnote w:type="continuationSeparator" w:id="0">
+  <w:footnote w:type="continuationSeparator" w:id="1">
     <w:p>
       <w:r>
         <w:continuationSeparator/>
@@ -13927,7 +13689,7 @@
   <a:extraClrSchemeLst/>
   <a:extLst>
     <a:ext uri="{05A4C25C-085E-4340-85A3-A5531E510DB2}">
-      <thm15:themeFamily xmlns="" xmlns:thm15="http://schemas.microsoft.com/office/thememl/2012/main" name="Office Theme" id="{62F939B6-93AF-4DB8-9C6B-D6C7DFDC589F}" vid="{4A3C46E8-61CC-4603-A589-7422A47A8E4A}"/>
+      <thm15:themeFamily xmlns:thm15="http://schemas.microsoft.com/office/thememl/2012/main" xmlns="" name="Office Theme" id="{62F939B6-93AF-4DB8-9C6B-D6C7DFDC589F}" vid="{4A3C46E8-61CC-4603-A589-7422A47A8E4A}"/>
     </a:ext>
   </a:extLst>
 </a:theme>

</xml_diff>

<commit_message>
[releng] Update M2Doc version in E-BookStore templates to 3.3.2
</commit_message>
<xml_diff>
--- a/samples/plugins/org.obeonetwork.is.samples/contents/E-BookStore/documentation/doc-src/E-BookStore_Cinematic_template.docx
+++ b/samples/plugins/org.obeonetwork.is.samples/contents/E-BookStore/documentation/doc-src/E-BookStore_Cinematic_template.docx
@@ -14,6 +14,9 @@
           <w:lang w:val="fr-FR"/>
         </w:rPr>
       </w:pPr>
+      <w:r>
+        <w:t/>
+      </w:r>
     </w:p>
     <w:p>
       <w:pPr>
@@ -27,6 +30,9 @@
           <w:lang w:val="fr-FR"/>
         </w:rPr>
       </w:pPr>
+      <w:r>
+        <w:t/>
+      </w:r>
     </w:p>
     <w:p>
       <w:pPr>
@@ -40,6 +46,9 @@
           <w:lang w:val="fr-FR"/>
         </w:rPr>
       </w:pPr>
+      <w:r>
+        <w:t/>
+      </w:r>
     </w:p>
     <w:p>
       <w:pPr>
@@ -53,6 +62,9 @@
           <w:lang w:val="fr-FR"/>
         </w:rPr>
       </w:pPr>
+      <w:r>
+        <w:t/>
+      </w:r>
     </w:p>
     <w:p>
       <w:pPr>
@@ -148,6 +160,9 @@
           <w:szCs w:val="20"/>
         </w:rPr>
       </w:pPr>
+      <w:r>
+        <w:t/>
+      </w:r>
     </w:p>
     <w:p>
       <w:pPr>
@@ -158,6 +173,9 @@
           <w:szCs w:val="20"/>
         </w:rPr>
       </w:pPr>
+      <w:r>
+        <w:t/>
+      </w:r>
     </w:p>
     <w:p>
       <w:pPr>
@@ -168,6 +186,9 @@
           <w:szCs w:val="20"/>
         </w:rPr>
       </w:pPr>
+      <w:r>
+        <w:t/>
+      </w:r>
     </w:p>
     <w:p>
       <w:pPr>
@@ -231,6 +252,9 @@
           <w:lang w:eastAsia="fr-FR"/>
         </w:rPr>
       </w:pPr>
+      <w:r>
+        <w:t/>
+      </w:r>
     </w:p>
     <w:p>
       <w:pPr>
@@ -254,6 +278,9 @@
           <w:szCs w:val="20"/>
         </w:rPr>
       </w:pPr>
+      <w:r>
+        <w:t/>
+      </w:r>
     </w:p>
     <w:p>
       <w:pPr>
@@ -264,6 +291,9 @@
           <w:szCs w:val="20"/>
         </w:rPr>
       </w:pPr>
+      <w:r>
+        <w:t/>
+      </w:r>
     </w:p>
     <w:p>
       <w:pPr>
@@ -274,6 +304,9 @@
           <w:szCs w:val="20"/>
         </w:rPr>
       </w:pPr>
+      <w:r>
+        <w:t/>
+      </w:r>
     </w:p>
     <w:p>
       <w:r>
@@ -441,28 +474,44 @@
             <w:tcW w:w="2410" w:type="dxa"/>
             <w:vAlign w:val="center"/>
           </w:tcPr>
-          <w:p/>
+          <w:p>
+            <w:r>
+              <w:t/>
+            </w:r>
+          </w:p>
         </w:tc>
         <w:tc>
           <w:tcPr>
             <w:tcW w:w="2977" w:type="dxa"/>
             <w:vAlign w:val="center"/>
           </w:tcPr>
-          <w:p/>
+          <w:p>
+            <w:r>
+              <w:t/>
+            </w:r>
+          </w:p>
         </w:tc>
         <w:tc>
           <w:tcPr>
             <w:tcW w:w="1185" w:type="dxa"/>
             <w:vAlign w:val="center"/>
           </w:tcPr>
-          <w:p/>
+          <w:p>
+            <w:r>
+              <w:t/>
+            </w:r>
+          </w:p>
         </w:tc>
         <w:tc>
           <w:tcPr>
             <w:tcW w:w="1791" w:type="dxa"/>
             <w:vAlign w:val="center"/>
           </w:tcPr>
-          <w:p/>
+          <w:p>
+            <w:r>
+              <w:t/>
+            </w:r>
+          </w:p>
         </w:tc>
       </w:tr>
       <w:tr>
@@ -486,28 +535,44 @@
             <w:tcW w:w="2410" w:type="dxa"/>
             <w:vAlign w:val="center"/>
           </w:tcPr>
-          <w:p/>
+          <w:p>
+            <w:r>
+              <w:t/>
+            </w:r>
+          </w:p>
         </w:tc>
         <w:tc>
           <w:tcPr>
             <w:tcW w:w="2977" w:type="dxa"/>
             <w:vAlign w:val="center"/>
           </w:tcPr>
-          <w:p/>
+          <w:p>
+            <w:r>
+              <w:t/>
+            </w:r>
+          </w:p>
         </w:tc>
         <w:tc>
           <w:tcPr>
             <w:tcW w:w="1185" w:type="dxa"/>
             <w:vAlign w:val="center"/>
           </w:tcPr>
-          <w:p/>
+          <w:p>
+            <w:r>
+              <w:t/>
+            </w:r>
+          </w:p>
         </w:tc>
         <w:tc>
           <w:tcPr>
             <w:tcW w:w="1791" w:type="dxa"/>
             <w:vAlign w:val="center"/>
           </w:tcPr>
-          <w:p/>
+          <w:p>
+            <w:r>
+              <w:t/>
+            </w:r>
+          </w:p>
         </w:tc>
       </w:tr>
       <w:tr>
@@ -531,28 +596,44 @@
             <w:tcW w:w="2410" w:type="dxa"/>
             <w:vAlign w:val="center"/>
           </w:tcPr>
-          <w:p/>
+          <w:p>
+            <w:r>
+              <w:t/>
+            </w:r>
+          </w:p>
         </w:tc>
         <w:tc>
           <w:tcPr>
             <w:tcW w:w="2977" w:type="dxa"/>
             <w:vAlign w:val="center"/>
           </w:tcPr>
-          <w:p/>
+          <w:p>
+            <w:r>
+              <w:t/>
+            </w:r>
+          </w:p>
         </w:tc>
         <w:tc>
           <w:tcPr>
             <w:tcW w:w="1185" w:type="dxa"/>
             <w:vAlign w:val="center"/>
           </w:tcPr>
-          <w:p/>
+          <w:p>
+            <w:r>
+              <w:t/>
+            </w:r>
+          </w:p>
         </w:tc>
         <w:tc>
           <w:tcPr>
             <w:tcW w:w="1791" w:type="dxa"/>
             <w:vAlign w:val="center"/>
           </w:tcPr>
-          <w:p/>
+          <w:p>
+            <w:r>
+              <w:t/>
+            </w:r>
+          </w:p>
         </w:tc>
       </w:tr>
       <w:tr>
@@ -576,40 +657,72 @@
             <w:tcW w:w="2410" w:type="dxa"/>
             <w:vAlign w:val="center"/>
           </w:tcPr>
-          <w:p/>
+          <w:p>
+            <w:r>
+              <w:t/>
+            </w:r>
+          </w:p>
         </w:tc>
         <w:tc>
           <w:tcPr>
             <w:tcW w:w="2977" w:type="dxa"/>
             <w:vAlign w:val="center"/>
           </w:tcPr>
-          <w:p/>
+          <w:p>
+            <w:r>
+              <w:t/>
+            </w:r>
+          </w:p>
         </w:tc>
         <w:tc>
           <w:tcPr>
             <w:tcW w:w="1185" w:type="dxa"/>
             <w:vAlign w:val="center"/>
           </w:tcPr>
-          <w:p/>
+          <w:p>
+            <w:r>
+              <w:t/>
+            </w:r>
+          </w:p>
         </w:tc>
         <w:tc>
           <w:tcPr>
             <w:tcW w:w="1791" w:type="dxa"/>
             <w:vAlign w:val="center"/>
           </w:tcPr>
-          <w:p/>
+          <w:p>
+            <w:r>
+              <w:t/>
+            </w:r>
+          </w:p>
         </w:tc>
       </w:tr>
     </w:tbl>
-    <w:p/>
-    <w:p/>
-    <w:p/>
+    <w:p>
+      <w:r>
+        <w:t/>
+      </w:r>
+    </w:p>
+    <w:p>
+      <w:r>
+        <w:t/>
+      </w:r>
+    </w:p>
+    <w:p>
+      <w:r>
+        <w:t/>
+      </w:r>
+    </w:p>
     <w:p>
       <w:r>
         <w:t>Historique des versions du document</w:t>
       </w:r>
     </w:p>
-    <w:p/>
+    <w:p>
+      <w:r>
+        <w:t/>
+      </w:r>
+    </w:p>
     <w:tbl>
       <w:tblPr>
         <w:tblW w:w="9072" w:type="dxa"/>
@@ -736,25 +849,41 @@
           <w:tcPr>
             <w:tcW w:w="1134" w:type="dxa"/>
           </w:tcPr>
-          <w:p/>
+          <w:p>
+            <w:r>
+              <w:t/>
+            </w:r>
+          </w:p>
         </w:tc>
         <w:tc>
           <w:tcPr>
             <w:tcW w:w="1418" w:type="dxa"/>
           </w:tcPr>
-          <w:p/>
+          <w:p>
+            <w:r>
+              <w:t/>
+            </w:r>
+          </w:p>
         </w:tc>
         <w:tc>
           <w:tcPr>
             <w:tcW w:w="3969" w:type="dxa"/>
           </w:tcPr>
-          <w:p/>
+          <w:p>
+            <w:r>
+              <w:t/>
+            </w:r>
+          </w:p>
         </w:tc>
         <w:tc>
           <w:tcPr>
             <w:tcW w:w="2551" w:type="dxa"/>
           </w:tcPr>
-          <w:p/>
+          <w:p>
+            <w:r>
+              <w:t/>
+            </w:r>
+          </w:p>
         </w:tc>
       </w:tr>
       <w:tr>
@@ -762,25 +891,41 @@
           <w:tcPr>
             <w:tcW w:w="1134" w:type="dxa"/>
           </w:tcPr>
-          <w:p/>
+          <w:p>
+            <w:r>
+              <w:t/>
+            </w:r>
+          </w:p>
         </w:tc>
         <w:tc>
           <w:tcPr>
             <w:tcW w:w="1418" w:type="dxa"/>
           </w:tcPr>
-          <w:p/>
+          <w:p>
+            <w:r>
+              <w:t/>
+            </w:r>
+          </w:p>
         </w:tc>
         <w:tc>
           <w:tcPr>
             <w:tcW w:w="3969" w:type="dxa"/>
           </w:tcPr>
-          <w:p/>
+          <w:p>
+            <w:r>
+              <w:t/>
+            </w:r>
+          </w:p>
         </w:tc>
         <w:tc>
           <w:tcPr>
             <w:tcW w:w="2551" w:type="dxa"/>
           </w:tcPr>
-          <w:p/>
+          <w:p>
+            <w:r>
+              <w:t/>
+            </w:r>
+          </w:p>
         </w:tc>
       </w:tr>
       <w:tr>
@@ -788,25 +933,41 @@
           <w:tcPr>
             <w:tcW w:w="1134" w:type="dxa"/>
           </w:tcPr>
-          <w:p/>
+          <w:p>
+            <w:r>
+              <w:t/>
+            </w:r>
+          </w:p>
         </w:tc>
         <w:tc>
           <w:tcPr>
             <w:tcW w:w="1418" w:type="dxa"/>
           </w:tcPr>
-          <w:p/>
+          <w:p>
+            <w:r>
+              <w:t/>
+            </w:r>
+          </w:p>
         </w:tc>
         <w:tc>
           <w:tcPr>
             <w:tcW w:w="3969" w:type="dxa"/>
           </w:tcPr>
-          <w:p/>
+          <w:p>
+            <w:r>
+              <w:t/>
+            </w:r>
+          </w:p>
         </w:tc>
         <w:tc>
           <w:tcPr>
             <w:tcW w:w="2551" w:type="dxa"/>
           </w:tcPr>
-          <w:p/>
+          <w:p>
+            <w:r>
+              <w:t/>
+            </w:r>
+          </w:p>
         </w:tc>
       </w:tr>
     </w:tbl>
@@ -1883,6 +2044,9 @@
       <w:pPr>
         <w:pStyle w:val="BodyText"/>
       </w:pPr>
+      <w:r>
+        <w:t/>
+      </w:r>
     </w:p>
     <w:p>
       <w:pPr>
@@ -1974,7 +2138,11 @@
         </w:tc>
       </w:tr>
     </w:tbl>
-    <w:p/>
+    <w:p>
+      <w:r>
+        <w:t/>
+      </w:r>
+    </w:p>
     <w:tbl>
       <w:tblPr>
         <w:tblStyle w:val="Grilledutableau"/>
@@ -2293,7 +2461,11 @@
         </w:tc>
       </w:tr>
     </w:tbl>
-    <w:p/>
+    <w:p>
+      <w:r>
+        <w:t/>
+      </w:r>
+    </w:p>
     <w:p>
       <w:pPr>
         <w:pStyle w:val="Titre4"/>
@@ -2625,7 +2797,11 @@
           <w:tcPr>
             <w:tcW w:w="5598" w:type="dxa"/>
           </w:tcPr>
-          <w:p/>
+          <w:p>
+            <w:r>
+              <w:t/>
+            </w:r>
+          </w:p>
         </w:tc>
       </w:tr>
       <w:tr>
@@ -3116,7 +3292,11 @@
           <w:tcPr>
             <w:tcW w:w="4606" w:type="dxa"/>
           </w:tcPr>
-          <w:p/>
+          <w:p>
+            <w:r>
+              <w:t/>
+            </w:r>
+          </w:p>
         </w:tc>
       </w:tr>
       <w:tr>
@@ -3224,7 +3404,11 @@
         </w:tc>
       </w:tr>
     </w:tbl>
-    <w:p/>
+    <w:p>
+      <w:r>
+        <w:t/>
+      </w:r>
+    </w:p>
     <w:p>
       <w:r>
         <w:fldChar w:fldCharType="begin"/>
@@ -3877,7 +4061,11 @@
         </w:tc>
       </w:tr>
     </w:tbl>
-    <w:p/>
+    <w:p>
+      <w:r>
+        <w:t/>
+      </w:r>
+    </w:p>
     <w:p>
       <w:pPr>
         <w:pStyle w:val="Titre4"/>
@@ -4529,7 +4717,11 @@
           <w:tcPr>
             <w:tcW w:w="5598" w:type="dxa"/>
           </w:tcPr>
-          <w:p/>
+          <w:p>
+            <w:r>
+              <w:t/>
+            </w:r>
+          </w:p>
         </w:tc>
       </w:tr>
       <w:tr>
@@ -4986,7 +5178,11 @@
           <w:tcPr>
             <w:tcW w:w="4606" w:type="dxa"/>
           </w:tcPr>
-          <w:p/>
+          <w:p>
+            <w:r>
+              <w:t/>
+            </w:r>
+          </w:p>
         </w:tc>
       </w:tr>
       <w:tr>
@@ -5094,7 +5290,11 @@
         </w:tc>
       </w:tr>
     </w:tbl>
-    <w:p/>
+    <w:p>
+      <w:r>
+        <w:t/>
+      </w:r>
+    </w:p>
     <w:p>
       <w:r>
         <w:fldChar w:fldCharType="begin"/>
@@ -5654,9 +5854,21 @@
         <w:fldChar w:fldCharType="end"/>
       </w:r>
     </w:p>
-    <w:p/>
-    <w:p/>
-    <w:p/>
+    <w:p>
+      <w:r>
+        <w:t/>
+      </w:r>
+    </w:p>
+    <w:p>
+      <w:r>
+        <w:t/>
+      </w:r>
+    </w:p>
+    <w:p>
+      <w:r>
+        <w:t/>
+      </w:r>
+    </w:p>
     <w:p>
       <w:pPr>
         <w:pStyle w:val="Titre1"/>
@@ -6877,7 +7089,11 @@
         </w:tc>
       </w:tr>
     </w:tbl>
-    <w:p/>
+    <w:p>
+      <w:r>
+        <w:t/>
+      </w:r>
+    </w:p>
     <w:p>
       <w:r>
         <w:fldChar w:fldCharType="begin"/>
@@ -7287,7 +7503,11 @@
         </w:tc>
       </w:tr>
     </w:tbl>
-    <w:p/>
+    <w:p>
+      <w:r>
+        <w:t/>
+      </w:r>
+    </w:p>
     <w:p>
       <w:r>
         <w:fldChar w:fldCharType="begin"/>
@@ -8508,7 +8728,11 @@
         </w:tc>
       </w:tr>
     </w:tbl>
-    <w:p/>
+    <w:p>
+      <w:r>
+        <w:t/>
+      </w:r>
+    </w:p>
     <w:p>
       <w:r>
         <w:fldChar w:fldCharType="begin"/>
@@ -8924,7 +9148,11 @@
         </w:tc>
       </w:tr>
     </w:tbl>
-    <w:p/>
+    <w:p>
+      <w:r>
+        <w:t/>
+      </w:r>
+    </w:p>
     <w:p>
       <w:r>
         <w:fldChar w:fldCharType="begin"/>
@@ -8991,7 +9219,11 @@
         <w:fldChar w:fldCharType="end"/>
       </w:r>
     </w:p>
-    <w:p/>
+    <w:p>
+      <w:r>
+        <w:t/>
+      </w:r>
+    </w:p>
     <w:p>
       <w:pPr>
         <w:pStyle w:val="Titre1"/>
@@ -9131,7 +9363,11 @@
         <w:fldChar w:fldCharType="end"/>
       </w:r>
     </w:p>
-    <w:p/>
+    <w:p>
+      <w:r>
+        <w:t/>
+      </w:r>
+    </w:p>
     <w:p>
       <w:r>
         <w:fldChar w:fldCharType="begin"/>
@@ -9961,7 +10197,11 @@
         <w:fldChar w:fldCharType="end"/>
       </w:r>
     </w:p>
-    <w:p/>
+    <w:p>
+      <w:r>
+        <w:t/>
+      </w:r>
+    </w:p>
     <w:sectPr>
       <w:footerReference w:type="default" r:id="rId8"/>
       <w:pgSz w:w="11906" w:h="16838"/>
@@ -10053,7 +10293,11 @@
       <w:fldChar w:fldCharType="end"/>
     </w:r>
   </w:p>
-  <w:p/>
+  <w:p>
+    <w:r>
+      <w:t/>
+    </w:r>
+  </w:p>
 </w:ftr>
 </file>
 

</xml_diff>